<commit_message>
new kalman presentation and toy montecarlo
</commit_message>
<xml_diff>
--- a/Tom/notes/kerberosinfo.docx
+++ b/Tom/notes/kerberosinfo.docx
@@ -354,8 +354,69 @@
       </w:r>
     </w:p>
     <w:p>
-      <w:r>
-        <w:t>services.Geometry.GDML:"/nd_hall_mpd_only/nd_hall_mpd_only_60l_SPY_v2_wMuID.gdml"</w:t>
+      <w:pPr>
+        <w:tabs>
+          <w:tab w:val="left" w:pos="916"/>
+          <w:tab w:val="left" w:pos="1832"/>
+          <w:tab w:val="left" w:pos="2748"/>
+          <w:tab w:val="left" w:pos="3664"/>
+          <w:tab w:val="left" w:pos="4580"/>
+          <w:tab w:val="left" w:pos="5496"/>
+          <w:tab w:val="left" w:pos="6412"/>
+          <w:tab w:val="left" w:pos="7328"/>
+          <w:tab w:val="left" w:pos="8244"/>
+          <w:tab w:val="left" w:pos="9160"/>
+          <w:tab w:val="left" w:pos="10076"/>
+          <w:tab w:val="left" w:pos="10992"/>
+          <w:tab w:val="left" w:pos="11908"/>
+          <w:tab w:val="left" w:pos="12824"/>
+          <w:tab w:val="left" w:pos="13740"/>
+          <w:tab w:val="left" w:pos="14656"/>
+        </w:tabs>
+        <w:spacing w:before="60" w:after="60" w:line="240" w:lineRule="auto"/>
+        <w:rPr>
+          <w:rFonts w:ascii="Courier New" w:eastAsia="Times New Roman" w:hAnsi="Courier New" w:cs="Courier New"/>
+          <w:color w:val="1D1C1D"/>
+          <w:sz w:val="18"/>
+          <w:szCs w:val="18"/>
+        </w:rPr>
+      </w:pPr>
+      <w:proofErr w:type="spellStart"/>
+      <w:r>
+        <w:rPr>
+          <w:rFonts w:ascii="Courier New" w:eastAsia="Times New Roman" w:hAnsi="Courier New" w:cs="Courier New"/>
+          <w:color w:val="1D1C1D"/>
+          <w:sz w:val="18"/>
+          <w:szCs w:val="18"/>
+        </w:rPr>
+        <w:t>services.Geometry.RelativePath</w:t>
+      </w:r>
+      <w:proofErr w:type="spellEnd"/>
+      <w:r>
+        <w:rPr>
+          <w:rFonts w:ascii="Courier New" w:eastAsia="Times New Roman" w:hAnsi="Courier New" w:cs="Courier New"/>
+          <w:color w:val="1D1C1D"/>
+          <w:sz w:val="18"/>
+          <w:szCs w:val="18"/>
+        </w:rPr>
+        <w:t>:</w:t>
+      </w:r>
+    </w:p>
+    <w:p>
+      <w:pPr>
+        <w:rPr>
+          <w:color w:val="FF0000"/>
+        </w:rPr>
+      </w:pPr>
+    </w:p>
+    <w:p>
+      <w:bookmarkStart w:id="0" w:name="_GoBack"/>
+      <w:r>
+        <w:t>services.Geometry.GDML:</w:t>
+      </w:r>
+      <w:bookmarkEnd w:id="0"/>
+      <w:r>
+        <w:t>"/nd_hall_mpd_only/nd_hall_mpd_only_60l_SPY_v2_wMuID.gdml"</w:t>
       </w:r>
     </w:p>
     <w:p>
@@ -422,7 +483,6 @@
           <w:color w:val="FF0000"/>
         </w:rPr>
       </w:pPr>
-      <w:bookmarkStart w:id="0" w:name="_GoBack"/>
       <w:r>
         <w:rPr>
           <w:color w:val="FF0000"/>
@@ -438,7 +498,6 @@
       </w:r>
       <w:proofErr w:type="spellEnd"/>
     </w:p>
-    <w:bookmarkEnd w:id="0"/>
     <w:p>
       <w:pPr>
         <w:rPr>

</xml_diff>